<commit_message>
Adding Git link in readme
</commit_message>
<xml_diff>
--- a/README.docx
+++ b/README.docx
@@ -36,12 +36,12 @@
           <wp:inline distB="114300" distT="114300" distL="114300" distR="114300">
             <wp:extent cx="5916349" cy="104775"/>
             <wp:effectExtent b="0" l="0" r="0" t="0"/>
-            <wp:docPr descr="horizontal line" id="3" name="image7.png"/>
+            <wp:docPr descr="horizontal line" id="3" name="image6.png"/>
             <a:graphic>
               <a:graphicData uri="http://schemas.openxmlformats.org/drawingml/2006/picture">
                 <pic:pic>
                   <pic:nvPicPr>
-                    <pic:cNvPr descr="horizontal line" id="0" name="image7.png"/>
+                    <pic:cNvPr descr="horizontal line" id="0" name="image6.png"/>
                     <pic:cNvPicPr preferRelativeResize="0"/>
                   </pic:nvPicPr>
                   <pic:blipFill>
@@ -473,6 +473,47 @@
     </w:p>
     <w:p>
       <w:pPr>
+        <w:spacing w:before="0" w:line="276" w:lineRule="auto"/>
+        <w:contextualSpacing w:val="0"/>
+        <w:rPr/>
+      </w:pPr>
+      <w:r>
+        <w:rPr>
+          <w:rtl w:val="0"/>
+        </w:rPr>
+      </w:r>
+    </w:p>
+    <w:p>
+      <w:pPr>
+        <w:spacing w:before="0" w:line="276" w:lineRule="auto"/>
+        <w:contextualSpacing w:val="0"/>
+        <w:rPr/>
+      </w:pPr>
+      <w:r>
+        <w:rPr>
+          <w:rtl w:val="0"/>
+        </w:rPr>
+        <w:t xml:space="preserve">The related repository that contains our python implementation in addition to the produced CSVs can be accessed via </w:t>
+      </w:r>
+      <w:hyperlink r:id="rId8">
+        <w:r>
+          <w:rPr>
+            <w:color w:val="1155cc"/>
+            <w:u w:val="single"/>
+            <w:rtl w:val="0"/>
+          </w:rPr>
+          <w:t xml:space="preserve">this link</w:t>
+        </w:r>
+      </w:hyperlink>
+      <w:r>
+        <w:rPr>
+          <w:rtl w:val="0"/>
+        </w:rPr>
+        <w:t xml:space="preserve">.</w:t>
+      </w:r>
+    </w:p>
+    <w:p>
+      <w:pPr>
         <w:pStyle w:val="Heading1"/>
         <w:contextualSpacing w:val="0"/>
         <w:rPr/>
@@ -3861,16 +3902,16 @@
           <wp:inline distB="114300" distT="114300" distL="114300" distR="114300">
             <wp:extent cx="6119625" cy="4660900"/>
             <wp:effectExtent b="0" l="0" r="0" t="0"/>
-            <wp:docPr id="2" name="image6.png"/>
+            <wp:docPr id="2" name="image5.png"/>
             <a:graphic>
               <a:graphicData uri="http://schemas.openxmlformats.org/drawingml/2006/picture">
                 <pic:pic>
                   <pic:nvPicPr>
-                    <pic:cNvPr id="0" name="image6.png"/>
+                    <pic:cNvPr id="0" name="image5.png"/>
                     <pic:cNvPicPr preferRelativeResize="0"/>
                   </pic:nvPicPr>
                   <pic:blipFill>
-                    <a:blip r:embed="rId8"/>
+                    <a:blip r:embed="rId9"/>
                     <a:srcRect b="0" l="0" r="0" t="0"/>
                     <a:stretch>
                       <a:fillRect/>
@@ -5761,10 +5802,10 @@
       </w:r>
     </w:p>
     <w:sectPr>
-      <w:headerReference r:id="rId9" w:type="default"/>
-      <w:headerReference r:id="rId10" w:type="first"/>
-      <w:footerReference r:id="rId11" w:type="default"/>
-      <w:footerReference r:id="rId12" w:type="first"/>
+      <w:headerReference r:id="rId10" w:type="default"/>
+      <w:headerReference r:id="rId11" w:type="first"/>
+      <w:footerReference r:id="rId12" w:type="default"/>
+      <w:footerReference r:id="rId13" w:type="first"/>
       <w:pgSz w:h="15840" w:w="12240"/>
       <w:pgMar w:bottom="1080" w:top="1080" w:left="1275.5905511811022" w:right="1327.2047244094488" w:header="0"/>
       <w:pgNumType w:start="0"/>
@@ -5889,12 +5930,12 @@
         <wp:inline distB="114300" distT="114300" distL="114300" distR="114300">
           <wp:extent cx="5916349" cy="104775"/>
           <wp:effectExtent b="0" l="0" r="0" t="0"/>
-          <wp:docPr descr="horizontal line" id="1" name="image3.png"/>
+          <wp:docPr descr="horizontal line" id="1" name="image4.png"/>
           <a:graphic>
             <a:graphicData uri="http://schemas.openxmlformats.org/drawingml/2006/picture">
               <pic:pic>
                 <pic:nvPicPr>
-                  <pic:cNvPr descr="horizontal line" id="0" name="image3.png"/>
+                  <pic:cNvPr descr="horizontal line" id="0" name="image4.png"/>
                   <pic:cNvPicPr preferRelativeResize="0"/>
                 </pic:nvPicPr>
                 <pic:blipFill>

</xml_diff>